<commit_message>
assemly file edit ppppp2
</commit_message>
<xml_diff>
--- a/ASSEMBLY.docx
+++ b/ASSEMBLY.docx
@@ -13,18 +13,30 @@
     <w:p>
       <w:pPr>
         <w:rPr>
+          <w:lang w:bidi="ar-SY"/>
+        </w:rPr>
+      </w:pPr>
+      <w:r>
+        <w:rPr>
           <w:rFonts w:hint="cs"/>
           <w:rtl/>
           <w:lang w:bidi="ar-SY"/>
         </w:rPr>
-      </w:pPr>
-      <w:r>
-        <w:rPr>
-          <w:rFonts w:hint="cs"/>
+        <w:t>تخصيص مساحه تخزين للبياناتا المعرفه مسبقا</w:t>
+      </w:r>
+    </w:p>
+    <w:p>
+      <w:pPr>
+        <w:rPr>
           <w:rtl/>
           <w:lang w:bidi="ar-SY"/>
         </w:rPr>
-        <w:t>تخصيص مساحه تخزين للبياناتا المعرفه مسبقا</w:t>
+      </w:pPr>
+      <w:r>
+        <w:rPr>
+          <w:lang w:bidi="ar-SY"/>
+        </w:rPr>
+        <w:t>ppppppppp</w:t>
       </w:r>
     </w:p>
     <w:p>
@@ -926,7 +938,6 @@
         </w:numPr>
       </w:pPr>
       <w:r>
-        <w:lastRenderedPageBreak/>
         <w:t xml:space="preserve">Negative numbers are converted to its </w:t>
       </w:r>
       <w:r>
@@ -969,7 +980,6 @@
     <w:p>
       <w:pPr>
         <w:rPr>
-          <w:rFonts w:hint="cs"/>
           <w:rtl/>
           <w:lang w:bidi="ar-SY"/>
         </w:rPr>
@@ -1660,6 +1670,7 @@
         <w:rPr>
           <w:lang w:val="en-US"/>
         </w:rPr>
+        <w:lastRenderedPageBreak/>
         <w:t>The TIMES directive is useful in defining arrays and tables. The following program displays 9 asterisks on the screen −</w:t>
       </w:r>
     </w:p>
@@ -2561,6 +2572,7 @@
   <w:style w:type="character" w:default="1" w:styleId="VarsaylanParagrafYazTipi">
     <w:name w:val="Default Paragraph Font"/>
     <w:uiPriority w:val="1"/>
+    <w:semiHidden/>
     <w:unhideWhenUsed/>
   </w:style>
   <w:style w:type="table" w:default="1" w:styleId="NormalTablo">

</xml_diff>